<commit_message>
Update documentation and presentation
</commit_message>
<xml_diff>
--- a/Z5_Otchet_61890_61931_61957.docx
+++ b/Z5_Otchet_61890_61931_61957.docx
@@ -4555,7 +4555,6 @@
                 <w:szCs w:val="24"/>
               </w:rPr>
             </w:pPr>
-            <w:bookmarkStart w:id="0" w:name="_GoBack" w:colFirst="0" w:colLast="0"/>
           </w:p>
           <w:p>
             <w:pPr>
@@ -4644,25 +4643,7 @@
                 <w:sz w:val="24"/>
                 <w:szCs w:val="24"/>
               </w:rPr>
-              <w:t xml:space="preserve">Кратко </w:t>
-            </w:r>
-            <w:r>
-              <w:rPr>
-                <w:rFonts w:ascii="Arial" w:hAnsi="Arial" w:cs="Arial"/>
-                <w:b/>
-                <w:sz w:val="24"/>
-                <w:szCs w:val="24"/>
-              </w:rPr>
-              <w:t>описание</w:t>
-            </w:r>
-            <w:r>
-              <w:rPr>
-                <w:rFonts w:ascii="Arial" w:hAnsi="Arial" w:cs="Arial"/>
-                <w:b/>
-                <w:sz w:val="24"/>
-                <w:szCs w:val="24"/>
-              </w:rPr>
-              <w:t xml:space="preserve">: </w:t>
+              <w:t xml:space="preserve">Кратко описание: </w:t>
             </w:r>
             <w:r>
               <w:rPr>
@@ -4690,16 +4671,7 @@
                 <w:sz w:val="24"/>
                 <w:szCs w:val="24"/>
               </w:rPr>
-              <w:t>Роли:</w:t>
-            </w:r>
-            <w:r>
-              <w:rPr>
-                <w:rFonts w:ascii="Arial" w:hAnsi="Arial" w:cs="Arial"/>
-                <w:b/>
-                <w:sz w:val="24"/>
-                <w:szCs w:val="24"/>
-              </w:rPr>
-              <w:t xml:space="preserve"> </w:t>
+              <w:t xml:space="preserve">Роли: </w:t>
             </w:r>
             <w:r>
               <w:rPr>
@@ -4728,25 +4700,7 @@
                 <w:sz w:val="24"/>
                 <w:szCs w:val="24"/>
               </w:rPr>
-              <w:t>П</w:t>
-            </w:r>
-            <w:r>
-              <w:rPr>
-                <w:rFonts w:ascii="Arial" w:hAnsi="Arial" w:cs="Arial"/>
-                <w:b/>
-                <w:sz w:val="24"/>
-                <w:szCs w:val="24"/>
-              </w:rPr>
-              <w:t>редвар</w:t>
-            </w:r>
-            <w:r>
-              <w:rPr>
-                <w:rFonts w:ascii="Arial" w:hAnsi="Arial" w:cs="Arial"/>
-                <w:b/>
-                <w:sz w:val="24"/>
-                <w:szCs w:val="24"/>
-              </w:rPr>
-              <w:t>ителни условия (</w:t>
+              <w:t>Предварителни условия (</w:t>
             </w:r>
             <w:proofErr w:type="spellStart"/>
             <w:r>
@@ -4846,16 +4800,7 @@
                 <w:szCs w:val="24"/>
                 <w:lang w:val="bg-BG"/>
               </w:rPr>
-              <w:t>Попълване на полето за категория</w:t>
-            </w:r>
-            <w:r>
-              <w:rPr>
-                <w:rFonts w:ascii="Arial" w:hAnsi="Arial" w:cs="Arial"/>
-                <w:sz w:val="24"/>
-                <w:szCs w:val="24"/>
-                <w:lang w:val="bg-BG"/>
-              </w:rPr>
-              <w:t xml:space="preserve"> във формата</w:t>
+              <w:t>Попълване на полето за категория във формата</w:t>
             </w:r>
           </w:p>
           <w:p>
@@ -4881,16 +4826,7 @@
                 <w:lang w:val="bg-BG"/>
               </w:rPr>
               <w:lastRenderedPageBreak/>
-              <w:t>Попълване на полето за източник на цитата</w:t>
-            </w:r>
-            <w:r>
-              <w:rPr>
-                <w:rFonts w:ascii="Arial" w:hAnsi="Arial" w:cs="Arial"/>
-                <w:sz w:val="24"/>
-                <w:szCs w:val="24"/>
-                <w:lang w:val="bg-BG"/>
-              </w:rPr>
-              <w:t xml:space="preserve"> във формата</w:t>
+              <w:t>Попълване на полето за източник на цитата във формата</w:t>
             </w:r>
           </w:p>
           <w:p>
@@ -4981,16 +4917,7 @@
                 <w:sz w:val="24"/>
                 <w:szCs w:val="24"/>
               </w:rPr>
-              <w:t>с</w:t>
-            </w:r>
-            <w:r>
-              <w:rPr>
-                <w:rFonts w:ascii="Arial" w:hAnsi="Arial" w:cs="Arial"/>
-                <w:b/>
-                <w:sz w:val="24"/>
-                <w:szCs w:val="24"/>
-              </w:rPr>
-              <w:t>ъбития:</w:t>
+              <w:t>събития:</w:t>
             </w:r>
             <w:r>
               <w:rPr>
@@ -5086,25 +5013,7 @@
                 <w:sz w:val="24"/>
                 <w:szCs w:val="24"/>
               </w:rPr>
-              <w:t>Д</w:t>
-            </w:r>
-            <w:r>
-              <w:rPr>
-                <w:rFonts w:ascii="Arial" w:hAnsi="Arial" w:cs="Arial"/>
-                <w:b/>
-                <w:sz w:val="24"/>
-                <w:szCs w:val="24"/>
-              </w:rPr>
-              <w:t xml:space="preserve">опълнителни </w:t>
-            </w:r>
-            <w:r>
-              <w:rPr>
-                <w:rFonts w:ascii="Arial" w:hAnsi="Arial" w:cs="Arial"/>
-                <w:b/>
-                <w:sz w:val="24"/>
-                <w:szCs w:val="24"/>
-              </w:rPr>
-              <w:t xml:space="preserve">изисквания към реализацията на </w:t>
+              <w:t xml:space="preserve">Допълнителни изисквания към реализацията на </w:t>
             </w:r>
             <w:proofErr w:type="spellStart"/>
             <w:r>
@@ -5397,15 +5306,7 @@
                 <w:sz w:val="24"/>
                 <w:szCs w:val="24"/>
               </w:rPr>
-              <w:t>Потребителят е в</w:t>
-            </w:r>
-            <w:r>
-              <w:rPr>
-                <w:rFonts w:ascii="Arial" w:hAnsi="Arial" w:cs="Arial"/>
-                <w:sz w:val="24"/>
-                <w:szCs w:val="24"/>
-              </w:rPr>
-              <w:t>лязъл в своя профил в системата.</w:t>
+              <w:t>Потребителят е влязъл в своя профил в системата.</w:t>
             </w:r>
           </w:p>
           <w:p>
@@ -5784,7 +5685,6 @@
           </w:p>
         </w:tc>
       </w:tr>
-      <w:bookmarkEnd w:id="0"/>
     </w:tbl>
     <w:p/>
     <w:tbl>
@@ -6131,7 +6031,7 @@
         <w:tblLook w:val="04A0" w:firstRow="1" w:lastRow="0" w:firstColumn="1" w:lastColumn="0" w:noHBand="0" w:noVBand="1"/>
       </w:tblPr>
       <w:tblGrid>
-        <w:gridCol w:w="9493"/>
+        <w:gridCol w:w="9561"/>
       </w:tblGrid>
       <w:tr>
         <w:trPr>
@@ -6422,97 +6322,7 @@
                 <w:szCs w:val="24"/>
                 <w:lang w:val="bg-BG"/>
               </w:rPr>
-              <w:t xml:space="preserve"> осигурява структура на базата на компоненти. </w:t>
-            </w:r>
-            <w:r>
-              <w:rPr>
-                <w:rFonts w:ascii="Arial" w:hAnsi="Arial" w:cs="Arial"/>
-                <w:sz w:val="24"/>
-                <w:szCs w:val="24"/>
-                <w:lang w:val="bg-BG"/>
-              </w:rPr>
-              <w:t>Започва се</w:t>
-            </w:r>
-            <w:r>
-              <w:rPr>
-                <w:rFonts w:ascii="Arial" w:hAnsi="Arial" w:cs="Arial"/>
-                <w:sz w:val="24"/>
-                <w:szCs w:val="24"/>
-                <w:lang w:val="bg-BG"/>
-              </w:rPr>
-              <w:t xml:space="preserve"> с малки компоненти като бутон, квадратче за отметка, падащо мен</w:t>
-            </w:r>
-            <w:r>
-              <w:rPr>
-                <w:rFonts w:ascii="Arial" w:hAnsi="Arial" w:cs="Arial"/>
-                <w:sz w:val="24"/>
-                <w:szCs w:val="24"/>
-                <w:lang w:val="bg-BG"/>
-              </w:rPr>
-              <w:t xml:space="preserve">ю и т.н. и след това се създават </w:t>
-            </w:r>
-            <w:r>
-              <w:rPr>
-                <w:rFonts w:ascii="Arial" w:hAnsi="Arial" w:cs="Arial"/>
-                <w:sz w:val="24"/>
-                <w:szCs w:val="24"/>
-                <w:lang w:val="bg-BG"/>
-              </w:rPr>
-              <w:t>компоненти, съста</w:t>
-            </w:r>
-            <w:r>
-              <w:rPr>
-                <w:rFonts w:ascii="Arial" w:hAnsi="Arial" w:cs="Arial"/>
-                <w:sz w:val="24"/>
-                <w:szCs w:val="24"/>
-                <w:lang w:val="bg-BG"/>
-              </w:rPr>
-              <w:t>вени от по-малките</w:t>
-            </w:r>
-            <w:r>
-              <w:rPr>
-                <w:rFonts w:ascii="Arial" w:hAnsi="Arial" w:cs="Arial"/>
-                <w:sz w:val="24"/>
-                <w:szCs w:val="24"/>
-                <w:lang w:val="bg-BG"/>
-              </w:rPr>
-              <w:t xml:space="preserve">. </w:t>
-            </w:r>
-            <w:r>
-              <w:rPr>
-                <w:rFonts w:ascii="Arial" w:hAnsi="Arial" w:cs="Arial"/>
-                <w:sz w:val="24"/>
-                <w:szCs w:val="24"/>
-                <w:lang w:val="bg-BG"/>
-              </w:rPr>
-              <w:t>Т</w:t>
-            </w:r>
-            <w:r>
-              <w:rPr>
-                <w:rFonts w:ascii="Arial" w:hAnsi="Arial" w:cs="Arial"/>
-                <w:sz w:val="24"/>
-                <w:szCs w:val="24"/>
-                <w:lang w:val="bg-BG"/>
-              </w:rPr>
-              <w:t>ова продължава п</w:t>
-            </w:r>
-            <w:r>
-              <w:rPr>
-                <w:rFonts w:ascii="Arial" w:hAnsi="Arial" w:cs="Arial"/>
-                <w:sz w:val="24"/>
-                <w:szCs w:val="24"/>
-                <w:lang w:val="bg-BG"/>
-              </w:rPr>
-              <w:t xml:space="preserve">о този начин, докато не бъде създаден  корен компонент, който представлява самото </w:t>
-            </w:r>
-            <w:r>
-              <w:rPr>
-                <w:rFonts w:ascii="Arial" w:hAnsi="Arial" w:cs="Arial"/>
-                <w:sz w:val="24"/>
-                <w:szCs w:val="24"/>
-                <w:lang w:val="bg-BG"/>
-              </w:rPr>
-              <w:t>приложение.</w:t>
+              <w:t xml:space="preserve"> осигурява структура на базата на компоненти. Започва се с малки компоненти като бутон, квадратче за отметка, падащо меню и т.н. и след това се създават компоненти, съставени от по-малките. Това продължава по този начин, докато не бъде създаден  корен компонент, който представлява самото приложение.</w:t>
             </w:r>
           </w:p>
           <w:p>
@@ -6537,113 +6347,49 @@
                 <w:szCs w:val="24"/>
                 <w:lang w:val="bg-BG"/>
               </w:rPr>
-              <w:t>Всеки компонент определя как трябва да бъде изобразен. Всеки компонент има своя собствена вътрешна логика. Този подход има ня</w:t>
-            </w:r>
-            <w:r>
-              <w:rPr>
-                <w:rFonts w:ascii="Arial" w:hAnsi="Arial" w:cs="Arial"/>
-                <w:sz w:val="24"/>
-                <w:szCs w:val="24"/>
-                <w:lang w:val="bg-BG"/>
-              </w:rPr>
-              <w:t>кои невероятни резултати. Може</w:t>
-            </w:r>
-            <w:r>
-              <w:rPr>
-                <w:rFonts w:ascii="Arial" w:hAnsi="Arial" w:cs="Arial"/>
-                <w:sz w:val="24"/>
-                <w:szCs w:val="24"/>
-                <w:lang w:val="bg-BG"/>
-              </w:rPr>
-              <w:t xml:space="preserve"> да </w:t>
-            </w:r>
-            <w:r>
-              <w:rPr>
-                <w:rFonts w:ascii="Arial" w:hAnsi="Arial" w:cs="Arial"/>
-                <w:sz w:val="24"/>
-                <w:szCs w:val="24"/>
-                <w:lang w:val="bg-BG"/>
-              </w:rPr>
-              <w:t>се използват</w:t>
-            </w:r>
-            <w:r>
-              <w:rPr>
-                <w:rFonts w:ascii="Arial" w:hAnsi="Arial" w:cs="Arial"/>
-                <w:sz w:val="24"/>
-                <w:szCs w:val="24"/>
-                <w:lang w:val="bg-BG"/>
-              </w:rPr>
-              <w:t xml:space="preserve"> повторно ко</w:t>
-            </w:r>
-            <w:r>
-              <w:rPr>
-                <w:rFonts w:ascii="Arial" w:hAnsi="Arial" w:cs="Arial"/>
-                <w:sz w:val="24"/>
-                <w:szCs w:val="24"/>
-                <w:lang w:val="bg-BG"/>
-              </w:rPr>
-              <w:t xml:space="preserve">мпонентите навсякъде, където </w:t>
-            </w:r>
-            <w:r>
-              <w:rPr>
-                <w:rFonts w:ascii="Arial" w:hAnsi="Arial" w:cs="Arial"/>
-                <w:sz w:val="24"/>
-                <w:szCs w:val="24"/>
-                <w:lang w:val="bg-BG"/>
-              </w:rPr>
-              <w:t>трябва. В резултат на това (1) приложение</w:t>
-            </w:r>
-            <w:r>
-              <w:rPr>
-                <w:rFonts w:ascii="Arial" w:hAnsi="Arial" w:cs="Arial"/>
-                <w:sz w:val="24"/>
-                <w:szCs w:val="24"/>
-                <w:lang w:val="bg-BG"/>
-              </w:rPr>
-              <w:t xml:space="preserve">то </w:t>
-            </w:r>
-            <w:r>
-              <w:rPr>
-                <w:rFonts w:ascii="Arial" w:hAnsi="Arial" w:cs="Arial"/>
-                <w:sz w:val="24"/>
-                <w:szCs w:val="24"/>
-                <w:lang w:val="bg-BG"/>
-              </w:rPr>
-              <w:t xml:space="preserve">има последователен външен вид, (2) повторното използване на кода улеснява поддържането и разширяването на кодовата база и </w:t>
-            </w:r>
-            <w:r>
-              <w:rPr>
-                <w:rFonts w:ascii="Arial" w:hAnsi="Arial" w:cs="Arial"/>
-                <w:sz w:val="24"/>
-                <w:szCs w:val="24"/>
-                <w:lang w:val="bg-BG"/>
-              </w:rPr>
-              <w:t xml:space="preserve">е (3) по-лесно </w:t>
-            </w:r>
-            <w:r>
-              <w:rPr>
-                <w:rFonts w:ascii="Arial" w:hAnsi="Arial" w:cs="Arial"/>
-                <w:sz w:val="24"/>
-                <w:szCs w:val="24"/>
-                <w:lang w:val="bg-BG"/>
-              </w:rPr>
-              <w:t xml:space="preserve">да </w:t>
-            </w:r>
-            <w:r>
-              <w:rPr>
-                <w:rFonts w:ascii="Arial" w:hAnsi="Arial" w:cs="Arial"/>
-                <w:sz w:val="24"/>
-                <w:szCs w:val="24"/>
-                <w:lang w:val="bg-BG"/>
-              </w:rPr>
-              <w:t>се разработи приложението</w:t>
-            </w:r>
-            <w:r>
-              <w:rPr>
-                <w:rFonts w:ascii="Arial" w:hAnsi="Arial" w:cs="Arial"/>
-                <w:sz w:val="24"/>
-                <w:szCs w:val="24"/>
-                <w:lang w:val="bg-BG"/>
+              <w:t>Всеки компонент определя как трябва да бъде изобразен. Всеки компонент има своя собствена вътрешна логика. Този подход има някои невероятни резултати. Може да се използват повторно компонентите навсякъде, където трябва. В резултат на това (1) приложението има последователен външен вид, (2) повторното използване на кода улеснява поддържането и разширяването на кодовата база и е (3) по-лесно да се разработи приложението.</w:t>
+            </w:r>
+          </w:p>
+          <w:p>
+            <w:pPr>
+              <w:spacing w:before="120" w:after="120" w:line="264" w:lineRule="auto"/>
+              <w:rPr>
+                <w:rFonts w:ascii="Arial" w:hAnsi="Arial" w:cs="Arial"/>
+                <w:sz w:val="24"/>
+                <w:szCs w:val="24"/>
+              </w:rPr>
+            </w:pPr>
+            <w:r>
+              <w:rPr>
+                <w:rFonts w:ascii="Arial" w:hAnsi="Arial" w:cs="Arial"/>
+                <w:sz w:val="24"/>
+                <w:szCs w:val="24"/>
+              </w:rPr>
+              <w:t>Основните функционал</w:t>
+            </w:r>
+            <w:r>
+              <w:rPr>
+                <w:rFonts w:ascii="Arial" w:hAnsi="Arial" w:cs="Arial"/>
+                <w:sz w:val="24"/>
+                <w:szCs w:val="24"/>
+              </w:rPr>
+              <w:t xml:space="preserve">ности са реализирани чрез </w:t>
+            </w:r>
+            <w:proofErr w:type="spellStart"/>
+            <w:r>
+              <w:rPr>
+                <w:rFonts w:ascii="Arial" w:hAnsi="Arial" w:cs="Arial"/>
+                <w:sz w:val="24"/>
+                <w:szCs w:val="24"/>
+              </w:rPr>
+              <w:t>JavaScript</w:t>
+            </w:r>
+            <w:proofErr w:type="spellEnd"/>
+            <w:r>
+              <w:rPr>
+                <w:rFonts w:ascii="Arial" w:hAnsi="Arial" w:cs="Arial"/>
+                <w:sz w:val="24"/>
+                <w:szCs w:val="24"/>
               </w:rPr>
               <w:t>.</w:t>
             </w:r>
@@ -6663,15 +6409,7 @@
                 <w:sz w:val="24"/>
                 <w:szCs w:val="24"/>
               </w:rPr>
-              <w:t>Основните функционал</w:t>
-            </w:r>
-            <w:r>
-              <w:rPr>
-                <w:rFonts w:ascii="Arial" w:hAnsi="Arial" w:cs="Arial"/>
-                <w:sz w:val="24"/>
-                <w:szCs w:val="24"/>
-              </w:rPr>
-              <w:t xml:space="preserve">ности са реализирани чрез </w:t>
+              <w:t xml:space="preserve">Няма реална регистрация в системата, </w:t>
             </w:r>
             <w:proofErr w:type="spellStart"/>
             <w:r>
@@ -6680,7 +6418,7 @@
                 <w:sz w:val="24"/>
                 <w:szCs w:val="24"/>
               </w:rPr>
-              <w:t>JavaScript</w:t>
+              <w:t>бекенда</w:t>
             </w:r>
             <w:proofErr w:type="spellEnd"/>
             <w:r>
@@ -6689,6 +6427,68 @@
                 <w:sz w:val="24"/>
                 <w:szCs w:val="24"/>
               </w:rPr>
+              <w:t xml:space="preserve"> е </w:t>
+            </w:r>
+            <w:proofErr w:type="spellStart"/>
+            <w:r>
+              <w:rPr>
+                <w:rFonts w:ascii="Arial" w:hAnsi="Arial" w:cs="Arial"/>
+                <w:sz w:val="24"/>
+                <w:szCs w:val="24"/>
+              </w:rPr>
+              <w:t>мокнат</w:t>
+            </w:r>
+            <w:proofErr w:type="spellEnd"/>
+            <w:r>
+              <w:rPr>
+                <w:rFonts w:ascii="Arial" w:hAnsi="Arial" w:cs="Arial"/>
+                <w:sz w:val="24"/>
+                <w:szCs w:val="24"/>
+              </w:rPr>
+              <w:t>, като</w:t>
+            </w:r>
+            <w:r>
+              <w:rPr>
+                <w:rFonts w:ascii="Arial" w:hAnsi="Arial" w:cs="Arial"/>
+                <w:sz w:val="24"/>
+                <w:szCs w:val="24"/>
+              </w:rPr>
+              <w:t xml:space="preserve"> добавените от потребителя цитатите се пазят само за текущата сесия в </w:t>
+            </w:r>
+            <w:proofErr w:type="spellStart"/>
+            <w:r>
+              <w:rPr>
+                <w:rFonts w:ascii="Arial" w:hAnsi="Arial" w:cs="Arial"/>
+                <w:sz w:val="24"/>
+                <w:szCs w:val="24"/>
+              </w:rPr>
+              <w:t>Session</w:t>
+            </w:r>
+            <w:proofErr w:type="spellEnd"/>
+            <w:r>
+              <w:rPr>
+                <w:rFonts w:ascii="Arial" w:hAnsi="Arial" w:cs="Arial"/>
+                <w:sz w:val="24"/>
+                <w:szCs w:val="24"/>
+              </w:rPr>
+              <w:t xml:space="preserve"> </w:t>
+            </w:r>
+            <w:proofErr w:type="spellStart"/>
+            <w:r>
+              <w:rPr>
+                <w:rFonts w:ascii="Arial" w:hAnsi="Arial" w:cs="Arial"/>
+                <w:sz w:val="24"/>
+                <w:szCs w:val="24"/>
+              </w:rPr>
+              <w:t>Storage</w:t>
+            </w:r>
+            <w:proofErr w:type="spellEnd"/>
+            <w:r>
+              <w:rPr>
+                <w:rFonts w:ascii="Arial" w:hAnsi="Arial" w:cs="Arial"/>
+                <w:sz w:val="24"/>
+                <w:szCs w:val="24"/>
+              </w:rPr>
               <w:t>.</w:t>
             </w:r>
           </w:p>
@@ -6701,93 +6501,441 @@
                 <w:szCs w:val="24"/>
               </w:rPr>
             </w:pPr>
-            <w:r>
-              <w:rPr>
-                <w:rFonts w:ascii="Arial" w:hAnsi="Arial" w:cs="Arial"/>
-                <w:sz w:val="24"/>
-                <w:szCs w:val="24"/>
-              </w:rPr>
-              <w:t xml:space="preserve">Няма реална регистрация в системата, </w:t>
-            </w:r>
-            <w:proofErr w:type="spellStart"/>
-            <w:r>
-              <w:rPr>
-                <w:rFonts w:ascii="Arial" w:hAnsi="Arial" w:cs="Arial"/>
-                <w:sz w:val="24"/>
-                <w:szCs w:val="24"/>
-              </w:rPr>
-              <w:t>бекенда</w:t>
-            </w:r>
-            <w:proofErr w:type="spellEnd"/>
-            <w:r>
-              <w:rPr>
-                <w:rFonts w:ascii="Arial" w:hAnsi="Arial" w:cs="Arial"/>
-                <w:sz w:val="24"/>
-                <w:szCs w:val="24"/>
-              </w:rPr>
-              <w:t xml:space="preserve"> е </w:t>
-            </w:r>
-            <w:proofErr w:type="spellStart"/>
-            <w:r>
-              <w:rPr>
-                <w:rFonts w:ascii="Arial" w:hAnsi="Arial" w:cs="Arial"/>
-                <w:sz w:val="24"/>
-                <w:szCs w:val="24"/>
-              </w:rPr>
-              <w:t>мокнат</w:t>
-            </w:r>
-            <w:proofErr w:type="spellEnd"/>
-            <w:r>
-              <w:rPr>
-                <w:rFonts w:ascii="Arial" w:hAnsi="Arial" w:cs="Arial"/>
-                <w:sz w:val="24"/>
-                <w:szCs w:val="24"/>
-              </w:rPr>
-              <w:t>, като</w:t>
-            </w:r>
-            <w:r>
-              <w:rPr>
-                <w:rFonts w:ascii="Arial" w:hAnsi="Arial" w:cs="Arial"/>
-                <w:sz w:val="24"/>
-                <w:szCs w:val="24"/>
-              </w:rPr>
-              <w:t xml:space="preserve"> добавените от потребителя цитатите се пазят само за текущата сесия в </w:t>
-            </w:r>
-            <w:proofErr w:type="spellStart"/>
-            <w:r>
-              <w:rPr>
-                <w:rFonts w:ascii="Arial" w:hAnsi="Arial" w:cs="Arial"/>
-                <w:sz w:val="24"/>
-                <w:szCs w:val="24"/>
-              </w:rPr>
-              <w:t>Session</w:t>
-            </w:r>
-            <w:proofErr w:type="spellEnd"/>
-            <w:r>
-              <w:rPr>
-                <w:rFonts w:ascii="Arial" w:hAnsi="Arial" w:cs="Arial"/>
-                <w:sz w:val="24"/>
-                <w:szCs w:val="24"/>
-              </w:rPr>
-              <w:t xml:space="preserve"> </w:t>
-            </w:r>
-            <w:proofErr w:type="spellStart"/>
-            <w:r>
-              <w:rPr>
-                <w:rFonts w:ascii="Arial" w:hAnsi="Arial" w:cs="Arial"/>
-                <w:sz w:val="24"/>
-                <w:szCs w:val="24"/>
-              </w:rPr>
-              <w:t>Storage</w:t>
-            </w:r>
-            <w:proofErr w:type="spellEnd"/>
-            <w:r>
-              <w:rPr>
-                <w:rFonts w:ascii="Arial" w:hAnsi="Arial" w:cs="Arial"/>
-                <w:sz w:val="24"/>
-                <w:szCs w:val="24"/>
-              </w:rPr>
-              <w:t>.</w:t>
+          </w:p>
+          <w:p>
+            <w:pPr>
+              <w:spacing w:before="120" w:after="120" w:line="264" w:lineRule="auto"/>
+              <w:rPr>
+                <w:rFonts w:ascii="Arial" w:hAnsi="Arial" w:cs="Arial"/>
+                <w:sz w:val="24"/>
+                <w:szCs w:val="24"/>
+              </w:rPr>
+            </w:pPr>
+          </w:p>
+          <w:p>
+            <w:pPr>
+              <w:spacing w:before="120" w:after="120" w:line="264" w:lineRule="auto"/>
+              <w:rPr>
+                <w:rFonts w:ascii="Arial" w:hAnsi="Arial" w:cs="Arial"/>
+                <w:b/>
+                <w:sz w:val="24"/>
+                <w:szCs w:val="24"/>
+              </w:rPr>
+            </w:pPr>
+            <w:r>
+              <w:rPr>
+                <w:rFonts w:ascii="Arial" w:hAnsi="Arial" w:cs="Arial"/>
+                <w:b/>
+                <w:sz w:val="24"/>
+                <w:szCs w:val="24"/>
+              </w:rPr>
+              <w:t>Интерфейси:</w:t>
+            </w:r>
+          </w:p>
+          <w:p>
+            <w:pPr>
+              <w:spacing w:before="120" w:after="120" w:line="264" w:lineRule="auto"/>
+              <w:rPr>
+                <w:rFonts w:ascii="Arial" w:hAnsi="Arial" w:cs="Arial"/>
+                <w:sz w:val="24"/>
+                <w:szCs w:val="24"/>
+              </w:rPr>
+            </w:pPr>
+          </w:p>
+          <w:p>
+            <w:pPr>
+              <w:pStyle w:val="ListParagraph"/>
+              <w:numPr>
+                <w:ilvl w:val="0"/>
+                <w:numId w:val="14"/>
+              </w:numPr>
+              <w:spacing w:before="120" w:after="120" w:line="264" w:lineRule="auto"/>
+              <w:rPr>
+                <w:rFonts w:ascii="Arial" w:hAnsi="Arial" w:cs="Arial"/>
+                <w:sz w:val="24"/>
+                <w:szCs w:val="24"/>
+              </w:rPr>
+            </w:pPr>
+            <w:r>
+              <w:rPr>
+                <w:rFonts w:ascii="Arial" w:hAnsi="Arial" w:cs="Arial"/>
+                <w:sz w:val="24"/>
+                <w:szCs w:val="24"/>
+                <w:lang w:val="bg-BG"/>
+              </w:rPr>
+              <w:t>Начална страница</w:t>
+            </w:r>
+          </w:p>
+          <w:p>
+            <w:pPr>
+              <w:spacing w:before="120" w:after="120" w:line="264" w:lineRule="auto"/>
+              <w:ind w:left="360"/>
+              <w:rPr>
+                <w:noProof/>
+                <w:lang w:eastAsia="bg-BG"/>
+              </w:rPr>
+            </w:pPr>
+          </w:p>
+          <w:p>
+            <w:pPr>
+              <w:spacing w:before="120" w:after="120" w:line="264" w:lineRule="auto"/>
+              <w:rPr>
+                <w:noProof/>
+                <w:lang w:eastAsia="bg-BG"/>
+              </w:rPr>
+            </w:pPr>
+          </w:p>
+          <w:p>
+            <w:pPr>
+              <w:spacing w:before="120" w:after="120" w:line="264" w:lineRule="auto"/>
+              <w:rPr>
+                <w:rFonts w:ascii="Arial" w:hAnsi="Arial" w:cs="Arial"/>
+                <w:sz w:val="24"/>
+                <w:szCs w:val="24"/>
+              </w:rPr>
+            </w:pPr>
+            <w:r>
+              <w:rPr>
+                <w:noProof/>
+                <w:lang w:eastAsia="bg-BG"/>
+              </w:rPr>
+              <w:lastRenderedPageBreak/>
+              <w:drawing>
+                <wp:inline distT="0" distB="0" distL="0" distR="0" wp14:anchorId="54CEAAF0" wp14:editId="7605CA21">
+                  <wp:extent cx="5934075" cy="2808266"/>
+                  <wp:effectExtent l="0" t="0" r="0" b="0"/>
+                  <wp:docPr id="6" name="Picture 6"/>
+                  <wp:cNvGraphicFramePr>
+                    <a:graphicFrameLocks xmlns:a="http://schemas.openxmlformats.org/drawingml/2006/main" noChangeAspect="1"/>
+                  </wp:cNvGraphicFramePr>
+                  <a:graphic xmlns:a="http://schemas.openxmlformats.org/drawingml/2006/main">
+                    <a:graphicData uri="http://schemas.openxmlformats.org/drawingml/2006/picture">
+                      <pic:pic xmlns:pic="http://schemas.openxmlformats.org/drawingml/2006/picture">
+                        <pic:nvPicPr>
+                          <pic:cNvPr id="1" name=""/>
+                          <pic:cNvPicPr/>
+                        </pic:nvPicPr>
+                        <pic:blipFill rotWithShape="1">
+                          <a:blip r:embed="rId9"/>
+                          <a:srcRect t="11762" r="1125" b="5018"/>
+                          <a:stretch/>
+                        </pic:blipFill>
+                        <pic:spPr bwMode="auto">
+                          <a:xfrm>
+                            <a:off x="0" y="0"/>
+                            <a:ext cx="5940402" cy="2811260"/>
+                          </a:xfrm>
+                          <a:prstGeom prst="rect">
+                            <a:avLst/>
+                          </a:prstGeom>
+                          <a:ln>
+                            <a:noFill/>
+                          </a:ln>
+                          <a:extLst>
+                            <a:ext uri="{53640926-AAD7-44D8-BBD7-CCE9431645EC}">
+                              <a14:shadowObscured xmlns:a14="http://schemas.microsoft.com/office/drawing/2010/main"/>
+                            </a:ext>
+                          </a:extLst>
+                        </pic:spPr>
+                      </pic:pic>
+                    </a:graphicData>
+                  </a:graphic>
+                </wp:inline>
+              </w:drawing>
+            </w:r>
+          </w:p>
+          <w:p>
+            <w:pPr>
+              <w:spacing w:before="120" w:after="120" w:line="264" w:lineRule="auto"/>
+              <w:rPr>
+                <w:rFonts w:ascii="Arial" w:hAnsi="Arial" w:cs="Arial"/>
+                <w:sz w:val="24"/>
+                <w:szCs w:val="24"/>
+              </w:rPr>
+            </w:pPr>
+          </w:p>
+          <w:p>
+            <w:pPr>
+              <w:pStyle w:val="ListParagraph"/>
+              <w:numPr>
+                <w:ilvl w:val="0"/>
+                <w:numId w:val="14"/>
+              </w:numPr>
+              <w:spacing w:before="120" w:after="120" w:line="264" w:lineRule="auto"/>
+              <w:rPr>
+                <w:rFonts w:ascii="Arial" w:hAnsi="Arial" w:cs="Arial"/>
+                <w:sz w:val="24"/>
+                <w:szCs w:val="24"/>
+                <w:lang w:val="ru-RU"/>
+              </w:rPr>
+            </w:pPr>
+            <w:r>
+              <w:rPr>
+                <w:rFonts w:ascii="Arial" w:hAnsi="Arial" w:cs="Arial"/>
+                <w:sz w:val="24"/>
+                <w:szCs w:val="24"/>
+                <w:lang w:val="bg-BG"/>
+              </w:rPr>
+              <w:t>Преглед на цитати по автори/източници/категории</w:t>
+            </w:r>
+          </w:p>
+          <w:p>
+            <w:pPr>
+              <w:spacing w:before="120" w:after="120" w:line="264" w:lineRule="auto"/>
+              <w:rPr>
+                <w:rFonts w:ascii="Arial" w:hAnsi="Arial" w:cs="Arial"/>
+                <w:sz w:val="24"/>
+                <w:szCs w:val="24"/>
+                <w:lang w:val="ru-RU"/>
+              </w:rPr>
+            </w:pPr>
+            <w:r>
+              <w:rPr>
+                <w:noProof/>
+                <w:lang w:eastAsia="bg-BG"/>
+              </w:rPr>
+              <w:drawing>
+                <wp:inline distT="0" distB="0" distL="0" distR="0" wp14:anchorId="3639D9A4" wp14:editId="4F3A0368">
+                  <wp:extent cx="5915025" cy="2728657"/>
+                  <wp:effectExtent l="0" t="0" r="0" b="0"/>
+                  <wp:docPr id="4" name="Picture 4"/>
+                  <wp:cNvGraphicFramePr>
+                    <a:graphicFrameLocks xmlns:a="http://schemas.openxmlformats.org/drawingml/2006/main" noChangeAspect="1"/>
+                  </wp:cNvGraphicFramePr>
+                  <a:graphic xmlns:a="http://schemas.openxmlformats.org/drawingml/2006/main">
+                    <a:graphicData uri="http://schemas.openxmlformats.org/drawingml/2006/picture">
+                      <pic:pic xmlns:pic="http://schemas.openxmlformats.org/drawingml/2006/picture">
+                        <pic:nvPicPr>
+                          <pic:cNvPr id="1" name=""/>
+                          <pic:cNvPicPr/>
+                        </pic:nvPicPr>
+                        <pic:blipFill rotWithShape="1">
+                          <a:blip r:embed="rId10"/>
+                          <a:srcRect t="11762" b="6195"/>
+                          <a:stretch/>
+                        </pic:blipFill>
+                        <pic:spPr bwMode="auto">
+                          <a:xfrm>
+                            <a:off x="0" y="0"/>
+                            <a:ext cx="5920033" cy="2730967"/>
+                          </a:xfrm>
+                          <a:prstGeom prst="rect">
+                            <a:avLst/>
+                          </a:prstGeom>
+                          <a:ln>
+                            <a:noFill/>
+                          </a:ln>
+                          <a:extLst>
+                            <a:ext uri="{53640926-AAD7-44D8-BBD7-CCE9431645EC}">
+                              <a14:shadowObscured xmlns:a14="http://schemas.microsoft.com/office/drawing/2010/main"/>
+                            </a:ext>
+                          </a:extLst>
+                        </pic:spPr>
+                      </pic:pic>
+                    </a:graphicData>
+                  </a:graphic>
+                </wp:inline>
+              </w:drawing>
+            </w:r>
+          </w:p>
+          <w:p>
+            <w:pPr>
+              <w:pStyle w:val="ListParagraph"/>
+              <w:numPr>
+                <w:ilvl w:val="0"/>
+                <w:numId w:val="14"/>
+              </w:numPr>
+              <w:spacing w:before="120" w:after="120" w:line="264" w:lineRule="auto"/>
+              <w:rPr>
+                <w:rFonts w:ascii="Arial" w:hAnsi="Arial" w:cs="Arial"/>
+                <w:sz w:val="24"/>
+                <w:szCs w:val="24"/>
+                <w:lang w:val="bg-BG"/>
+              </w:rPr>
+            </w:pPr>
+            <w:r>
+              <w:rPr>
+                <w:rFonts w:ascii="Arial" w:hAnsi="Arial" w:cs="Arial"/>
+                <w:sz w:val="24"/>
+                <w:szCs w:val="24"/>
+                <w:lang w:val="bg-BG"/>
+              </w:rPr>
+              <w:t>Личен профил на потребител</w:t>
+            </w:r>
+          </w:p>
+          <w:p>
+            <w:pPr>
+              <w:spacing w:before="120" w:after="120" w:line="264" w:lineRule="auto"/>
+              <w:rPr>
+                <w:noProof/>
+                <w:lang w:eastAsia="bg-BG"/>
+              </w:rPr>
+            </w:pPr>
+          </w:p>
+          <w:p>
+            <w:pPr>
+              <w:spacing w:before="120" w:after="120" w:line="264" w:lineRule="auto"/>
+              <w:rPr>
+                <w:rFonts w:ascii="Arial" w:hAnsi="Arial" w:cs="Arial"/>
+                <w:sz w:val="24"/>
+                <w:szCs w:val="24"/>
+                <w:lang w:val="ru-RU"/>
+              </w:rPr>
+            </w:pPr>
+            <w:r>
+              <w:rPr>
+                <w:noProof/>
+                <w:lang w:eastAsia="bg-BG"/>
+              </w:rPr>
+              <w:lastRenderedPageBreak/>
+              <w:drawing>
+                <wp:inline distT="0" distB="0" distL="0" distR="0" wp14:anchorId="3EC0998E" wp14:editId="7111EB5B">
+                  <wp:extent cx="5886450" cy="2996352"/>
+                  <wp:effectExtent l="0" t="0" r="0" b="0"/>
+                  <wp:docPr id="7" name="Picture 7"/>
+                  <wp:cNvGraphicFramePr>
+                    <a:graphicFrameLocks xmlns:a="http://schemas.openxmlformats.org/drawingml/2006/main" noChangeAspect="1"/>
+                  </wp:cNvGraphicFramePr>
+                  <a:graphic xmlns:a="http://schemas.openxmlformats.org/drawingml/2006/main">
+                    <a:graphicData uri="http://schemas.openxmlformats.org/drawingml/2006/picture">
+                      <pic:pic xmlns:pic="http://schemas.openxmlformats.org/drawingml/2006/picture">
+                        <pic:nvPicPr>
+                          <pic:cNvPr id="1" name=""/>
+                          <pic:cNvPicPr/>
+                        </pic:nvPicPr>
+                        <pic:blipFill rotWithShape="1">
+                          <a:blip r:embed="rId11"/>
+                          <a:srcRect t="11762" r="8400" b="5313"/>
+                          <a:stretch/>
+                        </pic:blipFill>
+                        <pic:spPr bwMode="auto">
+                          <a:xfrm>
+                            <a:off x="0" y="0"/>
+                            <a:ext cx="5906371" cy="3006492"/>
+                          </a:xfrm>
+                          <a:prstGeom prst="rect">
+                            <a:avLst/>
+                          </a:prstGeom>
+                          <a:ln>
+                            <a:noFill/>
+                          </a:ln>
+                          <a:extLst>
+                            <a:ext uri="{53640926-AAD7-44D8-BBD7-CCE9431645EC}">
+                              <a14:shadowObscured xmlns:a14="http://schemas.microsoft.com/office/drawing/2010/main"/>
+                            </a:ext>
+                          </a:extLst>
+                        </pic:spPr>
+                      </pic:pic>
+                    </a:graphicData>
+                  </a:graphic>
+                </wp:inline>
+              </w:drawing>
+            </w:r>
+          </w:p>
+          <w:p>
+            <w:pPr>
+              <w:spacing w:before="120" w:after="120" w:line="264" w:lineRule="auto"/>
+              <w:rPr>
+                <w:rFonts w:ascii="Arial" w:hAnsi="Arial" w:cs="Arial"/>
+                <w:sz w:val="24"/>
+                <w:szCs w:val="24"/>
+                <w:lang w:val="ru-RU"/>
+              </w:rPr>
+            </w:pPr>
+          </w:p>
+          <w:p>
+            <w:pPr>
+              <w:pStyle w:val="ListParagraph"/>
+              <w:numPr>
+                <w:ilvl w:val="0"/>
+                <w:numId w:val="14"/>
+              </w:numPr>
+              <w:spacing w:before="120" w:after="120" w:line="264" w:lineRule="auto"/>
+              <w:rPr>
+                <w:rFonts w:ascii="Arial" w:hAnsi="Arial" w:cs="Arial"/>
+                <w:sz w:val="24"/>
+                <w:szCs w:val="24"/>
+                <w:lang w:val="bg-BG"/>
+              </w:rPr>
+            </w:pPr>
+            <w:r>
+              <w:rPr>
+                <w:rFonts w:ascii="Arial" w:hAnsi="Arial" w:cs="Arial"/>
+                <w:sz w:val="24"/>
+                <w:szCs w:val="24"/>
+                <w:lang w:val="bg-BG"/>
+              </w:rPr>
+              <w:t>Добавяне на цитат</w:t>
+            </w:r>
+            <w:bookmarkStart w:id="0" w:name="_GoBack"/>
+            <w:bookmarkEnd w:id="0"/>
+          </w:p>
+          <w:p>
+            <w:pPr>
+              <w:spacing w:before="120" w:after="120" w:line="264" w:lineRule="auto"/>
+              <w:rPr>
+                <w:noProof/>
+                <w:lang w:eastAsia="bg-BG"/>
+              </w:rPr>
+            </w:pPr>
+          </w:p>
+          <w:p>
+            <w:pPr>
+              <w:spacing w:before="120" w:after="120" w:line="264" w:lineRule="auto"/>
+              <w:rPr>
+                <w:rFonts w:ascii="Arial" w:hAnsi="Arial" w:cs="Arial"/>
+                <w:sz w:val="24"/>
+                <w:szCs w:val="24"/>
+                <w:lang w:val="ru-RU"/>
+              </w:rPr>
+            </w:pPr>
+            <w:r>
+              <w:rPr>
+                <w:noProof/>
+                <w:lang w:eastAsia="bg-BG"/>
+              </w:rPr>
+              <w:drawing>
+                <wp:inline distT="0" distB="0" distL="0" distR="0" wp14:anchorId="44B9F981" wp14:editId="3020E6A2">
+                  <wp:extent cx="5867400" cy="3335901"/>
+                  <wp:effectExtent l="0" t="0" r="0" b="0"/>
+                  <wp:docPr id="8" name="Picture 8"/>
+                  <wp:cNvGraphicFramePr>
+                    <a:graphicFrameLocks xmlns:a="http://schemas.openxmlformats.org/drawingml/2006/main" noChangeAspect="1"/>
+                  </wp:cNvGraphicFramePr>
+                  <a:graphic xmlns:a="http://schemas.openxmlformats.org/drawingml/2006/main">
+                    <a:graphicData uri="http://schemas.openxmlformats.org/drawingml/2006/picture">
+                      <pic:pic xmlns:pic="http://schemas.openxmlformats.org/drawingml/2006/picture">
+                        <pic:nvPicPr>
+                          <pic:cNvPr id="1" name=""/>
+                          <pic:cNvPicPr/>
+                        </pic:nvPicPr>
+                        <pic:blipFill rotWithShape="1">
+                          <a:blip r:embed="rId12"/>
+                          <a:srcRect l="8267" t="12056" r="9722" b="5019"/>
+                          <a:stretch/>
+                        </pic:blipFill>
+                        <pic:spPr bwMode="auto">
+                          <a:xfrm>
+                            <a:off x="0" y="0"/>
+                            <a:ext cx="5888228" cy="3347743"/>
+                          </a:xfrm>
+                          <a:prstGeom prst="rect">
+                            <a:avLst/>
+                          </a:prstGeom>
+                          <a:ln>
+                            <a:noFill/>
+                          </a:ln>
+                          <a:extLst>
+                            <a:ext uri="{53640926-AAD7-44D8-BBD7-CCE9431645EC}">
+                              <a14:shadowObscured xmlns:a14="http://schemas.microsoft.com/office/drawing/2010/main"/>
+                            </a:ext>
+                          </a:extLst>
+                        </pic:spPr>
+                      </pic:pic>
+                    </a:graphicData>
+                  </a:graphic>
+                </wp:inline>
+              </w:drawing>
             </w:r>
           </w:p>
         </w:tc>
@@ -6933,6 +7081,7 @@
                 <w:sz w:val="24"/>
                 <w:szCs w:val="24"/>
               </w:rPr>
+              <w:lastRenderedPageBreak/>
               <w:t>Анкети / въпросници</w:t>
             </w:r>
           </w:p>
@@ -7073,25 +7222,7 @@
                 <w:sz w:val="24"/>
                 <w:szCs w:val="24"/>
               </w:rPr>
-              <w:t xml:space="preserve">Добавяне на </w:t>
-            </w:r>
-            <w:proofErr w:type="spellStart"/>
-            <w:r>
-              <w:rPr>
-                <w:rFonts w:ascii="Arial" w:hAnsi="Arial" w:cs="Arial"/>
-                <w:sz w:val="24"/>
-                <w:szCs w:val="24"/>
-              </w:rPr>
-              <w:t>responsive</w:t>
-            </w:r>
-            <w:proofErr w:type="spellEnd"/>
-            <w:r>
-              <w:rPr>
-                <w:rFonts w:ascii="Arial" w:hAnsi="Arial" w:cs="Arial"/>
-                <w:sz w:val="24"/>
-                <w:szCs w:val="24"/>
-              </w:rPr>
-              <w:t xml:space="preserve"> дизайн</w:t>
+              <w:t>Добавяне на функционалности за модератор</w:t>
             </w:r>
           </w:p>
           <w:p>
@@ -7550,6 +7681,119 @@
     </w:lvl>
   </w:abstractNum>
   <w:abstractNum w:abstractNumId="4" w15:restartNumberingAfterBreak="0">
+    <w:nsid w:val="34D04325"/>
+    <w:multiLevelType w:val="hybridMultilevel"/>
+    <w:tmpl w:val="AEFC7F00"/>
+    <w:lvl w:ilvl="0" w:tplc="04020001">
+      <w:start w:val="1"/>
+      <w:numFmt w:val="bullet"/>
+      <w:lvlText w:val=""/>
+      <w:lvlJc w:val="left"/>
+      <w:pPr>
+        <w:ind w:left="720" w:hanging="360"/>
+      </w:pPr>
+      <w:rPr>
+        <w:rFonts w:ascii="Symbol" w:hAnsi="Symbol" w:hint="default"/>
+      </w:rPr>
+    </w:lvl>
+    <w:lvl w:ilvl="1" w:tplc="04020003" w:tentative="1">
+      <w:start w:val="1"/>
+      <w:numFmt w:val="bullet"/>
+      <w:lvlText w:val="o"/>
+      <w:lvlJc w:val="left"/>
+      <w:pPr>
+        <w:ind w:left="1440" w:hanging="360"/>
+      </w:pPr>
+      <w:rPr>
+        <w:rFonts w:ascii="Courier New" w:hAnsi="Courier New" w:cs="Courier New" w:hint="default"/>
+      </w:rPr>
+    </w:lvl>
+    <w:lvl w:ilvl="2" w:tplc="04020005" w:tentative="1">
+      <w:start w:val="1"/>
+      <w:numFmt w:val="bullet"/>
+      <w:lvlText w:val=""/>
+      <w:lvlJc w:val="left"/>
+      <w:pPr>
+        <w:ind w:left="2160" w:hanging="360"/>
+      </w:pPr>
+      <w:rPr>
+        <w:rFonts w:ascii="Wingdings" w:hAnsi="Wingdings" w:hint="default"/>
+      </w:rPr>
+    </w:lvl>
+    <w:lvl w:ilvl="3" w:tplc="04020001" w:tentative="1">
+      <w:start w:val="1"/>
+      <w:numFmt w:val="bullet"/>
+      <w:lvlText w:val=""/>
+      <w:lvlJc w:val="left"/>
+      <w:pPr>
+        <w:ind w:left="2880" w:hanging="360"/>
+      </w:pPr>
+      <w:rPr>
+        <w:rFonts w:ascii="Symbol" w:hAnsi="Symbol" w:hint="default"/>
+      </w:rPr>
+    </w:lvl>
+    <w:lvl w:ilvl="4" w:tplc="04020003" w:tentative="1">
+      <w:start w:val="1"/>
+      <w:numFmt w:val="bullet"/>
+      <w:lvlText w:val="o"/>
+      <w:lvlJc w:val="left"/>
+      <w:pPr>
+        <w:ind w:left="3600" w:hanging="360"/>
+      </w:pPr>
+      <w:rPr>
+        <w:rFonts w:ascii="Courier New" w:hAnsi="Courier New" w:cs="Courier New" w:hint="default"/>
+      </w:rPr>
+    </w:lvl>
+    <w:lvl w:ilvl="5" w:tplc="04020005" w:tentative="1">
+      <w:start w:val="1"/>
+      <w:numFmt w:val="bullet"/>
+      <w:lvlText w:val=""/>
+      <w:lvlJc w:val="left"/>
+      <w:pPr>
+        <w:ind w:left="4320" w:hanging="360"/>
+      </w:pPr>
+      <w:rPr>
+        <w:rFonts w:ascii="Wingdings" w:hAnsi="Wingdings" w:hint="default"/>
+      </w:rPr>
+    </w:lvl>
+    <w:lvl w:ilvl="6" w:tplc="04020001" w:tentative="1">
+      <w:start w:val="1"/>
+      <w:numFmt w:val="bullet"/>
+      <w:lvlText w:val=""/>
+      <w:lvlJc w:val="left"/>
+      <w:pPr>
+        <w:ind w:left="5040" w:hanging="360"/>
+      </w:pPr>
+      <w:rPr>
+        <w:rFonts w:ascii="Symbol" w:hAnsi="Symbol" w:hint="default"/>
+      </w:rPr>
+    </w:lvl>
+    <w:lvl w:ilvl="7" w:tplc="04020003" w:tentative="1">
+      <w:start w:val="1"/>
+      <w:numFmt w:val="bullet"/>
+      <w:lvlText w:val="o"/>
+      <w:lvlJc w:val="left"/>
+      <w:pPr>
+        <w:ind w:left="5760" w:hanging="360"/>
+      </w:pPr>
+      <w:rPr>
+        <w:rFonts w:ascii="Courier New" w:hAnsi="Courier New" w:cs="Courier New" w:hint="default"/>
+      </w:rPr>
+    </w:lvl>
+    <w:lvl w:ilvl="8" w:tplc="04020005" w:tentative="1">
+      <w:start w:val="1"/>
+      <w:numFmt w:val="bullet"/>
+      <w:lvlText w:val=""/>
+      <w:lvlJc w:val="left"/>
+      <w:pPr>
+        <w:ind w:left="6480" w:hanging="360"/>
+      </w:pPr>
+      <w:rPr>
+        <w:rFonts w:ascii="Wingdings" w:hAnsi="Wingdings" w:hint="default"/>
+      </w:rPr>
+    </w:lvl>
+  </w:abstractNum>
+  <w:abstractNum w:abstractNumId="5" w15:restartNumberingAfterBreak="0">
     <w:nsid w:val="3EB745B8"/>
     <w:multiLevelType w:val="hybridMultilevel"/>
     <w:tmpl w:val="DE5AAD1A"/>
@@ -7662,7 +7906,7 @@
       </w:rPr>
     </w:lvl>
   </w:abstractNum>
-  <w:abstractNum w:abstractNumId="5" w15:restartNumberingAfterBreak="0">
+  <w:abstractNum w:abstractNumId="6" w15:restartNumberingAfterBreak="0">
     <w:nsid w:val="3F9E48D8"/>
     <w:multiLevelType w:val="hybridMultilevel"/>
     <w:tmpl w:val="ACEA2BEE"/>
@@ -7775,7 +8019,7 @@
       </w:rPr>
     </w:lvl>
   </w:abstractNum>
-  <w:abstractNum w:abstractNumId="6" w15:restartNumberingAfterBreak="0">
+  <w:abstractNum w:abstractNumId="7" w15:restartNumberingAfterBreak="0">
     <w:nsid w:val="497E2851"/>
     <w:multiLevelType w:val="hybridMultilevel"/>
     <w:tmpl w:val="7B642100"/>
@@ -7888,7 +8132,7 @@
       </w:rPr>
     </w:lvl>
   </w:abstractNum>
-  <w:abstractNum w:abstractNumId="7" w15:restartNumberingAfterBreak="0">
+  <w:abstractNum w:abstractNumId="8" w15:restartNumberingAfterBreak="0">
     <w:nsid w:val="51DD5706"/>
     <w:multiLevelType w:val="multilevel"/>
     <w:tmpl w:val="7BCCE3F2"/>
@@ -8037,7 +8281,7 @@
       </w:rPr>
     </w:lvl>
   </w:abstractNum>
-  <w:abstractNum w:abstractNumId="8" w15:restartNumberingAfterBreak="0">
+  <w:abstractNum w:abstractNumId="9" w15:restartNumberingAfterBreak="0">
     <w:nsid w:val="53D435D6"/>
     <w:multiLevelType w:val="hybridMultilevel"/>
     <w:tmpl w:val="27D0DDAE"/>
@@ -8123,7 +8367,7 @@
       </w:pPr>
     </w:lvl>
   </w:abstractNum>
-  <w:abstractNum w:abstractNumId="9" w15:restartNumberingAfterBreak="0">
+  <w:abstractNum w:abstractNumId="10" w15:restartNumberingAfterBreak="0">
     <w:nsid w:val="584D53BC"/>
     <w:multiLevelType w:val="hybridMultilevel"/>
     <w:tmpl w:val="89144134"/>
@@ -8235,7 +8479,7 @@
       </w:rPr>
     </w:lvl>
   </w:abstractNum>
-  <w:abstractNum w:abstractNumId="10" w15:restartNumberingAfterBreak="0">
+  <w:abstractNum w:abstractNumId="11" w15:restartNumberingAfterBreak="0">
     <w:nsid w:val="5C0C7CB5"/>
     <w:multiLevelType w:val="hybridMultilevel"/>
     <w:tmpl w:val="0C08021C"/>
@@ -8348,7 +8592,7 @@
       </w:rPr>
     </w:lvl>
   </w:abstractNum>
-  <w:abstractNum w:abstractNumId="11" w15:restartNumberingAfterBreak="0">
+  <w:abstractNum w:abstractNumId="12" w15:restartNumberingAfterBreak="0">
     <w:nsid w:val="63A44781"/>
     <w:multiLevelType w:val="hybridMultilevel"/>
     <w:tmpl w:val="E27AEBD4"/>
@@ -8461,7 +8705,7 @@
       </w:rPr>
     </w:lvl>
   </w:abstractNum>
-  <w:abstractNum w:abstractNumId="12" w15:restartNumberingAfterBreak="0">
+  <w:abstractNum w:abstractNumId="13" w15:restartNumberingAfterBreak="0">
     <w:nsid w:val="74175BCB"/>
     <w:multiLevelType w:val="hybridMultilevel"/>
     <w:tmpl w:val="27D0DDAE"/>
@@ -8551,31 +8795,31 @@
     <w:abstractNumId w:val="0"/>
   </w:num>
   <w:num w:numId="2">
+    <w:abstractNumId w:val="10"/>
+  </w:num>
+  <w:num w:numId="3">
+    <w:abstractNumId w:val="8"/>
+  </w:num>
+  <w:num w:numId="4">
+    <w:abstractNumId w:val="6"/>
+  </w:num>
+  <w:num w:numId="5">
+    <w:abstractNumId w:val="5"/>
+  </w:num>
+  <w:num w:numId="6">
     <w:abstractNumId w:val="9"/>
   </w:num>
-  <w:num w:numId="3">
+  <w:num w:numId="7">
     <w:abstractNumId w:val="7"/>
   </w:num>
-  <w:num w:numId="4">
-    <w:abstractNumId w:val="5"/>
-  </w:num>
-  <w:num w:numId="5">
-    <w:abstractNumId w:val="4"/>
-  </w:num>
-  <w:num w:numId="6">
-    <w:abstractNumId w:val="8"/>
-  </w:num>
-  <w:num w:numId="7">
-    <w:abstractNumId w:val="6"/>
-  </w:num>
   <w:num w:numId="8">
-    <w:abstractNumId w:val="11"/>
+    <w:abstractNumId w:val="12"/>
   </w:num>
   <w:num w:numId="9">
-    <w:abstractNumId w:val="12"/>
+    <w:abstractNumId w:val="13"/>
   </w:num>
   <w:num w:numId="10">
-    <w:abstractNumId w:val="10"/>
+    <w:abstractNumId w:val="11"/>
   </w:num>
   <w:num w:numId="11">
     <w:abstractNumId w:val="1"/>
@@ -8585,6 +8829,9 @@
   </w:num>
   <w:num w:numId="13">
     <w:abstractNumId w:val="2"/>
+  </w:num>
+  <w:num w:numId="14">
+    <w:abstractNumId w:val="4"/>
   </w:num>
 </w:numbering>
 </file>
@@ -9374,7 +9621,7 @@
 </file>
 
 <file path=customXml/itemProps1.xml><?xml version="1.0" encoding="utf-8"?>
-<ds:datastoreItem xmlns:ds="http://schemas.openxmlformats.org/officeDocument/2006/customXml" ds:itemID="{A80AF7F7-D364-4AB9-8B36-BA86C10805B3}">
+<ds:datastoreItem xmlns:ds="http://schemas.openxmlformats.org/officeDocument/2006/customXml" ds:itemID="{D082481F-76DD-45A8-8236-1D3641DFB46F}">
   <ds:schemaRefs>
     <ds:schemaRef ds:uri="http://schemas.openxmlformats.org/officeDocument/2006/bibliography"/>
   </ds:schemaRefs>

</xml_diff>